<commit_message>
constituent_assembly_protocol has been added
</commit_message>
<xml_diff>
--- a/bnp/ptuo/constituent_assembly_protocol.docx
+++ b/bnp/ptuo/constituent_assembly_protocol.docx
@@ -446,6 +446,7 @@
           <w:rFonts w:ascii="Nimbus Sans L" w:hAnsi="Nimbus Sans L"/>
           <w:sz w:val="24"/>
           <w:szCs w:val="24"/>
+          <w:u w:val="single"/>
         </w:rPr>
       </w:pPr>
       <w:r>
@@ -477,6 +478,7 @@
           <w:rFonts w:ascii="Nimbus Sans L" w:hAnsi="Nimbus Sans L"/>
           <w:sz w:val="24"/>
           <w:szCs w:val="24"/>
+          <w:u w:val="single"/>
         </w:rPr>
       </w:pPr>
       <w:r>
@@ -508,6 +510,7 @@
           <w:rFonts w:ascii="Nimbus Sans L" w:hAnsi="Nimbus Sans L"/>
           <w:sz w:val="24"/>
           <w:szCs w:val="24"/>
+          <w:u w:val="single"/>
         </w:rPr>
       </w:pPr>
       <w:r>
@@ -539,6 +542,7 @@
           <w:rFonts w:ascii="Nimbus Sans L" w:hAnsi="Nimbus Sans L"/>
           <w:sz w:val="24"/>
           <w:szCs w:val="24"/>
+          <w:u w:val="single"/>
         </w:rPr>
       </w:pPr>
       <w:r>
@@ -570,6 +574,7 @@
           <w:rFonts w:ascii="Nimbus Sans L" w:hAnsi="Nimbus Sans L"/>
           <w:sz w:val="24"/>
           <w:szCs w:val="24"/>
+          <w:u w:val="single"/>
         </w:rPr>
       </w:pPr>
       <w:r>
@@ -601,6 +606,7 @@
           <w:rFonts w:ascii="Nimbus Sans L" w:hAnsi="Nimbus Sans L"/>
           <w:sz w:val="24"/>
           <w:szCs w:val="24"/>
+          <w:u w:val="single"/>
         </w:rPr>
       </w:pPr>
       <w:r>
@@ -632,6 +638,7 @@
           <w:rFonts w:ascii="Nimbus Sans L" w:hAnsi="Nimbus Sans L"/>
           <w:sz w:val="24"/>
           <w:szCs w:val="24"/>
+          <w:u w:val="single"/>
         </w:rPr>
       </w:pPr>
       <w:r>
@@ -663,6 +670,7 @@
           <w:rFonts w:ascii="Nimbus Sans L" w:hAnsi="Nimbus Sans L"/>
           <w:sz w:val="24"/>
           <w:szCs w:val="24"/>
+          <w:u w:val="single"/>
         </w:rPr>
       </w:pPr>
       <w:r>
@@ -694,6 +702,7 @@
           <w:rFonts w:ascii="Nimbus Sans L" w:hAnsi="Nimbus Sans L"/>
           <w:sz w:val="24"/>
           <w:szCs w:val="24"/>
+          <w:u w:val="single"/>
         </w:rPr>
       </w:pPr>
       <w:r>
@@ -725,6 +734,7 @@
           <w:rFonts w:ascii="Nimbus Sans L" w:hAnsi="Nimbus Sans L"/>
           <w:sz w:val="24"/>
           <w:szCs w:val="24"/>
+          <w:u w:val="single"/>
         </w:rPr>
       </w:pPr>
       <w:r>
@@ -756,6 +766,7 @@
           <w:rFonts w:ascii="Nimbus Sans L" w:hAnsi="Nimbus Sans L"/>
           <w:sz w:val="24"/>
           <w:szCs w:val="24"/>
+          <w:u w:val="single"/>
         </w:rPr>
       </w:pPr>
       <w:r>
@@ -787,6 +798,7 @@
           <w:rFonts w:ascii="Nimbus Sans L" w:hAnsi="Nimbus Sans L"/>
           <w:sz w:val="24"/>
           <w:szCs w:val="24"/>
+          <w:u w:val="single"/>
         </w:rPr>
       </w:pPr>
       <w:r>
@@ -818,6 +830,7 @@
           <w:rFonts w:ascii="Nimbus Sans L" w:hAnsi="Nimbus Sans L"/>
           <w:sz w:val="24"/>
           <w:szCs w:val="24"/>
+          <w:u w:val="single"/>
         </w:rPr>
       </w:pPr>
       <w:r>
@@ -849,6 +862,7 @@
           <w:rFonts w:ascii="Nimbus Sans L" w:hAnsi="Nimbus Sans L"/>
           <w:sz w:val="24"/>
           <w:szCs w:val="24"/>
+          <w:u w:val="single"/>
         </w:rPr>
       </w:pPr>
       <w:r>
@@ -880,6 +894,7 @@
           <w:rFonts w:ascii="Nimbus Sans L" w:hAnsi="Nimbus Sans L"/>
           <w:sz w:val="24"/>
           <w:szCs w:val="24"/>
+          <w:u w:val="single"/>
         </w:rPr>
       </w:pPr>
       <w:r>
@@ -911,6 +926,7 @@
           <w:rFonts w:ascii="Nimbus Sans L" w:hAnsi="Nimbus Sans L"/>
           <w:sz w:val="24"/>
           <w:szCs w:val="24"/>
+          <w:u w:val="single"/>
         </w:rPr>
       </w:pPr>
       <w:r>
@@ -942,6 +958,7 @@
           <w:rFonts w:ascii="Nimbus Sans L" w:hAnsi="Nimbus Sans L"/>
           <w:sz w:val="24"/>
           <w:szCs w:val="24"/>
+          <w:u w:val="single"/>
         </w:rPr>
       </w:pPr>
       <w:r>
@@ -973,6 +990,7 @@
           <w:rFonts w:ascii="Nimbus Sans L" w:hAnsi="Nimbus Sans L"/>
           <w:sz w:val="24"/>
           <w:szCs w:val="24"/>
+          <w:u w:val="single"/>
         </w:rPr>
       </w:pPr>
       <w:r>
@@ -1004,6 +1022,7 @@
           <w:rFonts w:ascii="Nimbus Sans L" w:hAnsi="Nimbus Sans L"/>
           <w:sz w:val="24"/>
           <w:szCs w:val="24"/>
+          <w:u w:val="single"/>
         </w:rPr>
       </w:pPr>
       <w:r>
@@ -1035,6 +1054,7 @@
           <w:rFonts w:ascii="Nimbus Sans L" w:hAnsi="Nimbus Sans L"/>
           <w:sz w:val="24"/>
           <w:szCs w:val="24"/>
+          <w:u w:val="single"/>
         </w:rPr>
       </w:pPr>
       <w:r>
@@ -1066,6 +1086,7 @@
           <w:rFonts w:ascii="Nimbus Sans L" w:hAnsi="Nimbus Sans L"/>
           <w:sz w:val="24"/>
           <w:szCs w:val="24"/>
+          <w:u w:val="single"/>
         </w:rPr>
       </w:pPr>
       <w:r>
@@ -1959,6 +1980,24 @@
           <w:sz w:val="24"/>
           <w:szCs w:val="24"/>
         </w:rPr>
+      </w:r>
+    </w:p>
+    <w:p>
+      <w:pPr>
+        <w:pStyle w:val="Normal"/>
+        <w:jc w:val="left"/>
+        <w:rPr>
+          <w:rFonts w:ascii="Nimbus Sans L" w:hAnsi="Nimbus Sans L"/>
+          <w:sz w:val="24"/>
+          <w:szCs w:val="24"/>
+        </w:rPr>
+      </w:pPr>
+      <w:r>
+        <w:rPr>
+          <w:rFonts w:ascii="Nimbus Sans L" w:hAnsi="Nimbus Sans L"/>
+          <w:sz w:val="24"/>
+          <w:szCs w:val="24"/>
+        </w:rPr>
         <w:t xml:space="preserve">СЛУШАЛИ: </w:t>
       </w:r>
       <w:r>
@@ -2081,8 +2120,43 @@
           <w:rFonts w:ascii="Nimbus Sans L" w:hAnsi="Nimbus Sans L"/>
           <w:sz w:val="24"/>
           <w:szCs w:val="24"/>
-        </w:rPr>
-        <w:t>1.___________________ предложил (а) избрать _____________________, его количественный и персональный состав.</w:t>
+          <w:u w:val="single"/>
+        </w:rPr>
+        <w:tab/>
+        <w:tab/>
+        <w:tab/>
+        <w:tab/>
+      </w:r>
+      <w:r>
+        <w:rPr>
+          <w:rFonts w:ascii="Nimbus Sans L" w:hAnsi="Nimbus Sans L"/>
+          <w:sz w:val="24"/>
+          <w:szCs w:val="24"/>
+        </w:rPr>
+        <w:t xml:space="preserve"> предложил (а) избрать </w:t>
+      </w:r>
+      <w:r>
+        <w:rPr>
+          <w:rFonts w:ascii="Nimbus Sans L" w:hAnsi="Nimbus Sans L"/>
+          <w:sz w:val="24"/>
+          <w:szCs w:val="24"/>
+          <w:u w:val="single"/>
+        </w:rPr>
+        <w:tab/>
+        <w:tab/>
+        <w:tab/>
+        <w:tab/>
+        <w:tab/>
+        <w:tab/>
+        <w:t xml:space="preserve">  </w:t>
+      </w:r>
+      <w:r>
+        <w:rPr>
+          <w:rFonts w:ascii="Nimbus Sans L" w:hAnsi="Nimbus Sans L"/>
+          <w:sz w:val="24"/>
+          <w:szCs w:val="24"/>
+        </w:rPr>
+        <w:t>, его количественный и персональный состав.</w:t>
       </w:r>
     </w:p>
     <w:p>
@@ -2138,34 +2212,71 @@
           <w:sz w:val="24"/>
           <w:szCs w:val="24"/>
         </w:rPr>
-        <w:t xml:space="preserve">1. Избрать ___________________________________________ в количестве ______чел. </w:t>
-      </w:r>
-    </w:p>
-    <w:p>
-      <w:pPr>
-        <w:pStyle w:val="Normal"/>
-        <w:jc w:val="left"/>
-        <w:rPr>
-          <w:rFonts w:ascii="Nimbus Sans L" w:hAnsi="Nimbus Sans L"/>
-          <w:sz w:val="24"/>
-          <w:szCs w:val="24"/>
-        </w:rPr>
-      </w:pPr>
-      <w:r>
-        <w:rPr>
-          <w:rFonts w:ascii="Nimbus Sans L" w:hAnsi="Nimbus Sans L"/>
-          <w:sz w:val="24"/>
-          <w:szCs w:val="24"/>
-        </w:rPr>
-        <w:t xml:space="preserve">                        </w:t>
-      </w:r>
-      <w:r>
-        <w:rPr>
-          <w:rFonts w:ascii="Nimbus Sans L" w:hAnsi="Nimbus Sans L"/>
-          <w:sz w:val="24"/>
-          <w:szCs w:val="24"/>
-        </w:rPr>
-        <w:t>( название руководящего органа, предусмотренного  Уставом)</w:t>
+        <w:t xml:space="preserve">Избрать </w:t>
+      </w:r>
+      <w:r>
+        <w:rPr>
+          <w:rFonts w:ascii="Nimbus Sans L" w:hAnsi="Nimbus Sans L"/>
+          <w:sz w:val="24"/>
+          <w:szCs w:val="24"/>
+          <w:u w:val="single"/>
+        </w:rPr>
+        <w:tab/>
+        <w:tab/>
+        <w:tab/>
+        <w:tab/>
+        <w:tab/>
+        <w:tab/>
+        <w:tab/>
+        <w:tab/>
+        <w:tab/>
+      </w:r>
+      <w:r>
+        <w:rPr>
+          <w:rFonts w:ascii="Nimbus Sans L" w:hAnsi="Nimbus Sans L"/>
+          <w:sz w:val="24"/>
+          <w:szCs w:val="24"/>
+        </w:rPr>
+        <w:t xml:space="preserve"> в количестве </w:t>
+      </w:r>
+      <w:r>
+        <w:rPr>
+          <w:rFonts w:ascii="Nimbus Sans L" w:hAnsi="Nimbus Sans L"/>
+          <w:sz w:val="24"/>
+          <w:szCs w:val="24"/>
+          <w:u w:val="single"/>
+        </w:rPr>
+        <w:tab/>
+        <w:t xml:space="preserve">   </w:t>
+      </w:r>
+      <w:r>
+        <w:rPr>
+          <w:rFonts w:ascii="Nimbus Sans L" w:hAnsi="Nimbus Sans L"/>
+          <w:sz w:val="24"/>
+          <w:szCs w:val="24"/>
+        </w:rPr>
+        <w:t xml:space="preserve"> чел. </w:t>
+      </w:r>
+    </w:p>
+    <w:p>
+      <w:pPr>
+        <w:pStyle w:val="Normal"/>
+        <w:jc w:val="left"/>
+        <w:rPr>
+          <w:rFonts w:ascii="Nimbus Sans L" w:hAnsi="Nimbus Sans L"/>
+          <w:sz w:val="16"/>
+          <w:szCs w:val="16"/>
+        </w:rPr>
+      </w:pPr>
+      <w:r>
+        <w:rPr>
+          <w:rFonts w:ascii="Nimbus Sans L" w:hAnsi="Nimbus Sans L"/>
+          <w:sz w:val="16"/>
+          <w:szCs w:val="16"/>
+        </w:rPr>
+        <w:tab/>
+        <w:tab/>
+        <w:t>(название руководящего органа, предусмотренного  Уставом)</w:t>
       </w:r>
     </w:p>
     <w:p>
@@ -2318,6 +2429,7 @@
           <w:rFonts w:ascii="Nimbus Sans L" w:hAnsi="Nimbus Sans L"/>
           <w:sz w:val="24"/>
           <w:szCs w:val="24"/>
+          <w:u w:val="single"/>
         </w:rPr>
       </w:pPr>
       <w:r>
@@ -2354,6 +2466,7 @@
           <w:rFonts w:ascii="Nimbus Sans L" w:hAnsi="Nimbus Sans L"/>
           <w:sz w:val="24"/>
           <w:szCs w:val="24"/>
+          <w:u w:val="single"/>
         </w:rPr>
       </w:pPr>
       <w:r>
@@ -2390,6 +2503,7 @@
           <w:rFonts w:ascii="Nimbus Sans L" w:hAnsi="Nimbus Sans L"/>
           <w:sz w:val="24"/>
           <w:szCs w:val="24"/>
+          <w:u w:val="single"/>
         </w:rPr>
       </w:pPr>
       <w:r>
@@ -2461,8 +2575,6 @@
         <w:jc w:val="left"/>
         <w:rPr>
           <w:rFonts w:ascii="Nimbus Sans L" w:hAnsi="Nimbus Sans L"/>
-          <w:sz w:val="24"/>
-          <w:szCs w:val="24"/>
         </w:rPr>
       </w:pPr>
       <w:r>
@@ -2480,7 +2592,6 @@
           <w:szCs w:val="24"/>
           <w:u w:val="single"/>
         </w:rPr>
-        <w:tab/>
         <w:tab/>
         <w:tab/>
         <w:tab/>
@@ -2579,6 +2690,9 @@
         <w:jc w:val="left"/>
         <w:rPr>
           <w:rFonts w:ascii="Nimbus Sans L" w:hAnsi="Nimbus Sans L"/>
+          <w:sz w:val="24"/>
+          <w:szCs w:val="24"/>
+          <w:u w:val="single"/>
         </w:rPr>
       </w:pPr>
       <w:r>
@@ -2687,6 +2801,9 @@
         <w:jc w:val="left"/>
         <w:rPr>
           <w:rFonts w:ascii="Nimbus Sans L" w:hAnsi="Nimbus Sans L"/>
+          <w:sz w:val="24"/>
+          <w:szCs w:val="24"/>
+          <w:u w:val="single"/>
         </w:rPr>
       </w:pPr>
       <w:r>
@@ -2819,63 +2936,159 @@
           <w:sz w:val="24"/>
           <w:szCs w:val="24"/>
         </w:rPr>
-        <w:t>СЛУШАЛИ : _______________ об избрании председателя _____________________</w:t>
-      </w:r>
-    </w:p>
-    <w:p>
-      <w:pPr>
-        <w:pStyle w:val="Normal"/>
-        <w:jc w:val="left"/>
-        <w:rPr>
-          <w:rFonts w:ascii="Nimbus Sans L" w:hAnsi="Nimbus Sans L"/>
-          <w:sz w:val="24"/>
-          <w:szCs w:val="24"/>
-        </w:rPr>
-      </w:pPr>
-      <w:r>
-        <w:rPr>
-          <w:rFonts w:ascii="Nimbus Sans L" w:hAnsi="Nimbus Sans L"/>
-          <w:sz w:val="24"/>
-          <w:szCs w:val="24"/>
-        </w:rPr>
-        <w:t xml:space="preserve">_______________________________________________________________________ </w:t>
-      </w:r>
-    </w:p>
-    <w:p>
-      <w:pPr>
-        <w:pStyle w:val="Normal"/>
-        <w:jc w:val="left"/>
-        <w:rPr>
-          <w:rFonts w:ascii="Nimbus Sans L" w:hAnsi="Nimbus Sans L"/>
-          <w:sz w:val="24"/>
-          <w:szCs w:val="24"/>
-        </w:rPr>
-      </w:pPr>
-      <w:r>
-        <w:rPr>
-          <w:rFonts w:ascii="Nimbus Sans L" w:hAnsi="Nimbus Sans L"/>
-          <w:sz w:val="24"/>
-          <w:szCs w:val="24"/>
-        </w:rPr>
-      </w:r>
-    </w:p>
-    <w:p>
-      <w:pPr>
-        <w:pStyle w:val="Normal"/>
-        <w:jc w:val="left"/>
-        <w:rPr>
-          <w:rFonts w:ascii="Nimbus Sans L" w:hAnsi="Nimbus Sans L"/>
-          <w:sz w:val="24"/>
-          <w:szCs w:val="24"/>
-        </w:rPr>
-      </w:pPr>
-      <w:r>
-        <w:rPr>
-          <w:rFonts w:ascii="Nimbus Sans L" w:hAnsi="Nimbus Sans L"/>
-          <w:sz w:val="24"/>
-          <w:szCs w:val="24"/>
-        </w:rPr>
-        <w:t xml:space="preserve">ВЫСТУПИЛИ: _________________________________________________________ </w:t>
+      </w:r>
+    </w:p>
+    <w:p>
+      <w:pPr>
+        <w:pStyle w:val="Normal"/>
+        <w:jc w:val="left"/>
+        <w:rPr>
+          <w:rFonts w:ascii="Nimbus Sans L" w:hAnsi="Nimbus Sans L"/>
+          <w:sz w:val="24"/>
+          <w:szCs w:val="24"/>
+        </w:rPr>
+      </w:pPr>
+      <w:r>
+        <w:rPr>
+          <w:rFonts w:ascii="Nimbus Sans L" w:hAnsi="Nimbus Sans L"/>
+          <w:sz w:val="24"/>
+          <w:szCs w:val="24"/>
+        </w:rPr>
+        <w:t xml:space="preserve">СЛУШАЛИ: </w:t>
+      </w:r>
+      <w:r>
+        <w:rPr>
+          <w:rFonts w:ascii="Nimbus Sans L" w:hAnsi="Nimbus Sans L"/>
+          <w:sz w:val="24"/>
+          <w:szCs w:val="24"/>
+          <w:u w:val="single"/>
+        </w:rPr>
+        <w:tab/>
+        <w:tab/>
+        <w:tab/>
+        <w:tab/>
+        <w:tab/>
+        <w:tab/>
+        <w:tab/>
+        <w:tab/>
+        <w:t xml:space="preserve">      </w:t>
+      </w:r>
+      <w:r>
+        <w:rPr>
+          <w:rFonts w:ascii="Nimbus Sans L" w:hAnsi="Nimbus Sans L"/>
+          <w:sz w:val="24"/>
+          <w:szCs w:val="24"/>
+        </w:rPr>
+        <w:t xml:space="preserve"> об избрании председателя</w:t>
+      </w:r>
+    </w:p>
+    <w:p>
+      <w:pPr>
+        <w:pStyle w:val="Normal"/>
+        <w:jc w:val="left"/>
+        <w:rPr>
+          <w:rFonts w:ascii="Nimbus Sans L" w:hAnsi="Nimbus Sans L"/>
+          <w:sz w:val="24"/>
+          <w:szCs w:val="24"/>
+          <w:u w:val="single"/>
+        </w:rPr>
+      </w:pPr>
+      <w:r>
+        <w:rPr>
+          <w:rFonts w:ascii="Nimbus Sans L" w:hAnsi="Nimbus Sans L"/>
+          <w:sz w:val="24"/>
+          <w:szCs w:val="24"/>
+          <w:u w:val="single"/>
+        </w:rPr>
+        <w:tab/>
+        <w:tab/>
+        <w:tab/>
+        <w:tab/>
+        <w:tab/>
+        <w:tab/>
+        <w:tab/>
+        <w:tab/>
+        <w:tab/>
+        <w:tab/>
+        <w:tab/>
+        <w:tab/>
+        <w:tab/>
+        <w:t xml:space="preserve">          </w:t>
+      </w:r>
+      <w:r>
+        <w:rPr>
+          <w:rFonts w:ascii="Nimbus Sans L" w:hAnsi="Nimbus Sans L"/>
+          <w:sz w:val="24"/>
+          <w:szCs w:val="24"/>
+          <w:u w:val="none"/>
+        </w:rPr>
+        <w:t>.</w:t>
+      </w:r>
+    </w:p>
+    <w:p>
+      <w:pPr>
+        <w:pStyle w:val="Normal"/>
+        <w:jc w:val="left"/>
+        <w:rPr>
+          <w:rFonts w:ascii="Nimbus Sans L" w:hAnsi="Nimbus Sans L"/>
+          <w:sz w:val="24"/>
+          <w:szCs w:val="24"/>
+        </w:rPr>
+      </w:pPr>
+      <w:r>
+        <w:rPr>
+          <w:rFonts w:ascii="Nimbus Sans L" w:hAnsi="Nimbus Sans L"/>
+          <w:sz w:val="24"/>
+          <w:szCs w:val="24"/>
+        </w:rPr>
+      </w:r>
+    </w:p>
+    <w:p>
+      <w:pPr>
+        <w:pStyle w:val="Normal"/>
+        <w:jc w:val="left"/>
+        <w:rPr>
+          <w:rFonts w:ascii="Nimbus Sans L" w:hAnsi="Nimbus Sans L"/>
+          <w:sz w:val="24"/>
+          <w:szCs w:val="24"/>
+        </w:rPr>
+      </w:pPr>
+      <w:r>
+        <w:rPr>
+          <w:rFonts w:ascii="Nimbus Sans L" w:hAnsi="Nimbus Sans L"/>
+          <w:sz w:val="24"/>
+          <w:szCs w:val="24"/>
+        </w:rPr>
+        <w:t xml:space="preserve">ВЫСТУПИЛИ: </w:t>
+      </w:r>
+      <w:r>
+        <w:rPr>
+          <w:rFonts w:ascii="Nimbus Sans L" w:hAnsi="Nimbus Sans L"/>
+          <w:sz w:val="24"/>
+          <w:szCs w:val="24"/>
+          <w:u w:val="single"/>
+        </w:rPr>
+        <w:tab/>
+        <w:tab/>
+        <w:tab/>
+        <w:tab/>
+        <w:tab/>
+        <w:tab/>
+        <w:tab/>
+        <w:tab/>
+        <w:tab/>
+        <w:tab/>
+        <w:tab/>
+        <w:t xml:space="preserve">          </w:t>
+      </w:r>
+      <w:r>
+        <w:rPr>
+          <w:rFonts w:ascii="Nimbus Sans L" w:hAnsi="Nimbus Sans L"/>
+          <w:sz w:val="24"/>
+          <w:szCs w:val="24"/>
+          <w:u w:val="none"/>
+        </w:rPr>
+        <w:t>.</w:t>
       </w:r>
     </w:p>
     <w:p>
@@ -2931,27 +3144,47 @@
           <w:sz w:val="24"/>
           <w:szCs w:val="24"/>
         </w:rPr>
-        <w:t xml:space="preserve">Избрать председателем __________________________________ </w:t>
-      </w:r>
-    </w:p>
-    <w:p>
-      <w:pPr>
-        <w:pStyle w:val="Normal"/>
-        <w:jc w:val="left"/>
-        <w:rPr>
-          <w:rFonts w:ascii="Nimbus Sans L" w:hAnsi="Nimbus Sans L"/>
-          <w:sz w:val="24"/>
-          <w:szCs w:val="24"/>
-        </w:rPr>
-      </w:pPr>
-      <w:r>
-        <w:rPr>
-          <w:rFonts w:ascii="Nimbus Sans L" w:hAnsi="Nimbus Sans L"/>
-          <w:sz w:val="24"/>
-          <w:szCs w:val="24"/>
-        </w:rPr>
-        <w:t xml:space="preserve">_______________________________________________________________________ </w:t>
-      </w:r>
+        <w:t xml:space="preserve">Избрать председателем </w:t>
+      </w:r>
+      <w:r>
+        <w:rPr>
+          <w:rFonts w:ascii="Nimbus Sans L" w:hAnsi="Nimbus Sans L"/>
+          <w:sz w:val="24"/>
+          <w:szCs w:val="24"/>
+          <w:u w:val="single"/>
+        </w:rPr>
+        <w:tab/>
+        <w:tab/>
+        <w:tab/>
+        <w:tab/>
+        <w:tab/>
+        <w:tab/>
+        <w:tab/>
+        <w:tab/>
+        <w:tab/>
+        <w:tab/>
+        <w:t xml:space="preserve">          </w:t>
+      </w:r>
+      <w:r>
+        <w:rPr>
+          <w:rFonts w:ascii="Nimbus Sans L" w:hAnsi="Nimbus Sans L"/>
+          <w:sz w:val="24"/>
+          <w:szCs w:val="24"/>
+          <w:u w:val="none"/>
+        </w:rPr>
+        <w:t>.</w:t>
+      </w:r>
+    </w:p>
+    <w:p>
+      <w:pPr>
+        <w:pStyle w:val="Normal"/>
+        <w:jc w:val="left"/>
+        <w:rPr>
+          <w:rFonts w:ascii="Nimbus Sans L" w:hAnsi="Nimbus Sans L"/>
+          <w:sz w:val="24"/>
+          <w:szCs w:val="24"/>
+        </w:rPr>
+      </w:pPr>
       <w:r>
         <w:rPr>
           <w:rFonts w:ascii="Nimbus Sans L" w:hAnsi="Nimbus Sans L"/>
@@ -3047,118 +3280,196 @@
           <w:sz w:val="24"/>
           <w:szCs w:val="24"/>
         </w:rPr>
-        <w:t>СЛУШАЛИ: _____________________ об избрании секретаря-казначея.</w:t>
-      </w:r>
-    </w:p>
-    <w:p>
-      <w:pPr>
-        <w:pStyle w:val="Normal"/>
-        <w:jc w:val="left"/>
-        <w:rPr>
-          <w:rFonts w:ascii="Nimbus Sans L" w:hAnsi="Nimbus Sans L"/>
-          <w:sz w:val="24"/>
-          <w:szCs w:val="24"/>
-        </w:rPr>
-      </w:pPr>
-      <w:r>
-        <w:rPr>
-          <w:rFonts w:ascii="Nimbus Sans L" w:hAnsi="Nimbus Sans L"/>
-          <w:sz w:val="24"/>
-          <w:szCs w:val="24"/>
-        </w:rPr>
-      </w:r>
-    </w:p>
-    <w:p>
-      <w:pPr>
-        <w:pStyle w:val="Normal"/>
-        <w:jc w:val="left"/>
-        <w:rPr>
-          <w:rFonts w:ascii="Nimbus Sans L" w:hAnsi="Nimbus Sans L"/>
-          <w:sz w:val="24"/>
-          <w:szCs w:val="24"/>
-        </w:rPr>
-      </w:pPr>
-      <w:r>
-        <w:rPr>
-          <w:rFonts w:ascii="Nimbus Sans L" w:hAnsi="Nimbus Sans L"/>
-          <w:sz w:val="24"/>
-          <w:szCs w:val="24"/>
-        </w:rPr>
-        <w:t xml:space="preserve">ВЫСТУПИЛИ: _________________________________________________________ </w:t>
-      </w:r>
-    </w:p>
-    <w:p>
-      <w:pPr>
-        <w:pStyle w:val="Normal"/>
-        <w:jc w:val="left"/>
-        <w:rPr>
-          <w:rFonts w:ascii="Nimbus Sans L" w:hAnsi="Nimbus Sans L"/>
-          <w:sz w:val="24"/>
-          <w:szCs w:val="24"/>
-        </w:rPr>
-      </w:pPr>
-      <w:r>
-        <w:rPr>
-          <w:rFonts w:ascii="Nimbus Sans L" w:hAnsi="Nimbus Sans L"/>
-          <w:sz w:val="24"/>
-          <w:szCs w:val="24"/>
-        </w:rPr>
-      </w:r>
-    </w:p>
-    <w:p>
-      <w:pPr>
-        <w:pStyle w:val="Normal"/>
-        <w:jc w:val="left"/>
-        <w:rPr>
-          <w:rFonts w:ascii="Nimbus Sans L" w:hAnsi="Nimbus Sans L"/>
-          <w:sz w:val="24"/>
-          <w:szCs w:val="24"/>
-        </w:rPr>
-      </w:pPr>
-      <w:r>
-        <w:rPr>
-          <w:rFonts w:ascii="Nimbus Sans L" w:hAnsi="Nimbus Sans L"/>
-          <w:sz w:val="24"/>
-          <w:szCs w:val="24"/>
-        </w:rPr>
-        <w:t>ПОСТАНОВИЛИ:  Избрать секретарем-казначеем ___________________________</w:t>
-      </w:r>
-    </w:p>
-    <w:p>
-      <w:pPr>
-        <w:pStyle w:val="Normal"/>
-        <w:jc w:val="left"/>
-        <w:rPr>
-          <w:rFonts w:ascii="Nimbus Sans L" w:hAnsi="Nimbus Sans L"/>
-          <w:sz w:val="24"/>
-          <w:szCs w:val="24"/>
-        </w:rPr>
-      </w:pPr>
-      <w:r>
-        <w:rPr>
-          <w:rFonts w:ascii="Nimbus Sans L" w:hAnsi="Nimbus Sans L"/>
-          <w:sz w:val="24"/>
-          <w:szCs w:val="24"/>
-        </w:rPr>
-      </w:r>
-    </w:p>
-    <w:p>
-      <w:pPr>
-        <w:pStyle w:val="Normal"/>
-        <w:jc w:val="left"/>
-        <w:rPr>
-          <w:rFonts w:ascii="Nimbus Sans L" w:hAnsi="Nimbus Sans L"/>
-          <w:sz w:val="24"/>
-          <w:szCs w:val="24"/>
-        </w:rPr>
-      </w:pPr>
-      <w:r>
-        <w:rPr>
-          <w:rFonts w:ascii="Nimbus Sans L" w:hAnsi="Nimbus Sans L"/>
-          <w:sz w:val="24"/>
-          <w:szCs w:val="24"/>
-        </w:rPr>
-        <w:t>_______________________________________________________________________ .</w:t>
+      </w:r>
+    </w:p>
+    <w:p>
+      <w:pPr>
+        <w:pStyle w:val="Normal"/>
+        <w:jc w:val="left"/>
+        <w:rPr>
+          <w:rFonts w:ascii="Nimbus Sans L" w:hAnsi="Nimbus Sans L"/>
+          <w:sz w:val="24"/>
+          <w:szCs w:val="24"/>
+        </w:rPr>
+      </w:pPr>
+      <w:r>
+        <w:rPr>
+          <w:rFonts w:ascii="Nimbus Sans L" w:hAnsi="Nimbus Sans L"/>
+          <w:sz w:val="24"/>
+          <w:szCs w:val="24"/>
+        </w:rPr>
+        <w:t xml:space="preserve">СЛУШАЛИ: </w:t>
+      </w:r>
+      <w:r>
+        <w:rPr>
+          <w:rFonts w:ascii="Nimbus Sans L" w:hAnsi="Nimbus Sans L"/>
+          <w:sz w:val="24"/>
+          <w:szCs w:val="24"/>
+          <w:u w:val="single"/>
+        </w:rPr>
+        <w:tab/>
+        <w:tab/>
+        <w:tab/>
+        <w:tab/>
+        <w:tab/>
+        <w:tab/>
+        <w:tab/>
+        <w:t xml:space="preserve">      </w:t>
+      </w:r>
+      <w:r>
+        <w:rPr>
+          <w:rFonts w:ascii="Nimbus Sans L" w:hAnsi="Nimbus Sans L"/>
+          <w:sz w:val="24"/>
+          <w:szCs w:val="24"/>
+        </w:rPr>
+        <w:t xml:space="preserve"> об избрании секретаря-казначея.</w:t>
+      </w:r>
+    </w:p>
+    <w:p>
+      <w:pPr>
+        <w:pStyle w:val="Normal"/>
+        <w:jc w:val="left"/>
+        <w:rPr>
+          <w:rFonts w:ascii="Nimbus Sans L" w:hAnsi="Nimbus Sans L"/>
+          <w:sz w:val="24"/>
+          <w:szCs w:val="24"/>
+        </w:rPr>
+      </w:pPr>
+      <w:r>
+        <w:rPr>
+          <w:rFonts w:ascii="Nimbus Sans L" w:hAnsi="Nimbus Sans L"/>
+          <w:sz w:val="24"/>
+          <w:szCs w:val="24"/>
+        </w:rPr>
+      </w:r>
+    </w:p>
+    <w:p>
+      <w:pPr>
+        <w:pStyle w:val="Normal"/>
+        <w:jc w:val="left"/>
+        <w:rPr>
+          <w:rFonts w:ascii="Nimbus Sans L" w:hAnsi="Nimbus Sans L"/>
+          <w:sz w:val="24"/>
+          <w:szCs w:val="24"/>
+        </w:rPr>
+      </w:pPr>
+      <w:r>
+        <w:rPr>
+          <w:rFonts w:ascii="Nimbus Sans L" w:hAnsi="Nimbus Sans L"/>
+          <w:sz w:val="24"/>
+          <w:szCs w:val="24"/>
+        </w:rPr>
+        <w:t xml:space="preserve">ВЫСТУПИЛИ: </w:t>
+      </w:r>
+      <w:r>
+        <w:rPr>
+          <w:rFonts w:ascii="Nimbus Sans L" w:hAnsi="Nimbus Sans L"/>
+          <w:sz w:val="24"/>
+          <w:szCs w:val="24"/>
+          <w:u w:val="single"/>
+        </w:rPr>
+        <w:tab/>
+        <w:tab/>
+        <w:tab/>
+        <w:tab/>
+        <w:tab/>
+        <w:tab/>
+        <w:tab/>
+        <w:tab/>
+        <w:tab/>
+        <w:tab/>
+        <w:tab/>
+        <w:t xml:space="preserve">          </w:t>
+      </w:r>
+      <w:r>
+        <w:rPr>
+          <w:rFonts w:ascii="Nimbus Sans L" w:hAnsi="Nimbus Sans L"/>
+          <w:sz w:val="24"/>
+          <w:szCs w:val="24"/>
+          <w:u w:val="none"/>
+        </w:rPr>
+        <w:t>.</w:t>
+      </w:r>
+    </w:p>
+    <w:p>
+      <w:pPr>
+        <w:pStyle w:val="Normal"/>
+        <w:jc w:val="left"/>
+        <w:rPr>
+          <w:rFonts w:ascii="Nimbus Sans L" w:hAnsi="Nimbus Sans L"/>
+          <w:sz w:val="24"/>
+          <w:szCs w:val="24"/>
+        </w:rPr>
+      </w:pPr>
+      <w:r>
+        <w:rPr>
+          <w:rFonts w:ascii="Nimbus Sans L" w:hAnsi="Nimbus Sans L"/>
+          <w:sz w:val="24"/>
+          <w:szCs w:val="24"/>
+        </w:rPr>
+      </w:r>
+    </w:p>
+    <w:p>
+      <w:pPr>
+        <w:pStyle w:val="Normal"/>
+        <w:jc w:val="left"/>
+        <w:rPr>
+          <w:rFonts w:ascii="Nimbus Sans L" w:hAnsi="Nimbus Sans L"/>
+          <w:sz w:val="24"/>
+          <w:szCs w:val="24"/>
+        </w:rPr>
+      </w:pPr>
+      <w:r>
+        <w:rPr>
+          <w:rFonts w:ascii="Nimbus Sans L" w:hAnsi="Nimbus Sans L"/>
+          <w:sz w:val="24"/>
+          <w:szCs w:val="24"/>
+        </w:rPr>
+        <w:t>ПОСТАНОВИЛИ:</w:t>
+      </w:r>
+    </w:p>
+    <w:p>
+      <w:pPr>
+        <w:pStyle w:val="Normal"/>
+        <w:jc w:val="left"/>
+        <w:rPr>
+          <w:rFonts w:ascii="Nimbus Sans L" w:hAnsi="Nimbus Sans L"/>
+          <w:sz w:val="24"/>
+          <w:szCs w:val="24"/>
+        </w:rPr>
+      </w:pPr>
+      <w:r>
+        <w:rPr>
+          <w:rFonts w:ascii="Nimbus Sans L" w:hAnsi="Nimbus Sans L"/>
+          <w:sz w:val="24"/>
+          <w:szCs w:val="24"/>
+        </w:rPr>
+        <w:t xml:space="preserve">Избрать секретарем-казначеем </w:t>
+      </w:r>
+      <w:r>
+        <w:rPr>
+          <w:rFonts w:ascii="Nimbus Sans L" w:hAnsi="Nimbus Sans L"/>
+          <w:sz w:val="24"/>
+          <w:szCs w:val="24"/>
+          <w:u w:val="single"/>
+        </w:rPr>
+        <w:tab/>
+        <w:tab/>
+        <w:tab/>
+        <w:tab/>
+        <w:tab/>
+        <w:tab/>
+        <w:tab/>
+        <w:tab/>
+        <w:t xml:space="preserve">          </w:t>
+      </w:r>
+      <w:r>
+        <w:rPr>
+          <w:rFonts w:ascii="Nimbus Sans L" w:hAnsi="Nimbus Sans L"/>
+          <w:sz w:val="24"/>
+          <w:szCs w:val="24"/>
+        </w:rPr>
+        <w:t>.</w:t>
       </w:r>
     </w:p>
     <w:p>
@@ -3266,61 +3577,132 @@
           <w:sz w:val="24"/>
           <w:szCs w:val="24"/>
         </w:rPr>
-        <w:t>СЛУШАЛИ: ______________________ об избрании контрольно-ревизионной комиссии.</w:t>
-      </w:r>
-    </w:p>
-    <w:p>
-      <w:pPr>
-        <w:pStyle w:val="Normal"/>
-        <w:jc w:val="left"/>
-        <w:rPr>
-          <w:rFonts w:ascii="Nimbus Sans L" w:hAnsi="Nimbus Sans L"/>
-          <w:sz w:val="24"/>
-          <w:szCs w:val="24"/>
-        </w:rPr>
-      </w:pPr>
-      <w:r>
-        <w:rPr>
-          <w:rFonts w:ascii="Nimbus Sans L" w:hAnsi="Nimbus Sans L"/>
-          <w:sz w:val="24"/>
-          <w:szCs w:val="24"/>
-        </w:rPr>
-      </w:r>
-    </w:p>
-    <w:p>
-      <w:pPr>
-        <w:pStyle w:val="Normal"/>
-        <w:jc w:val="left"/>
-        <w:rPr>
-          <w:rFonts w:ascii="Nimbus Sans L" w:hAnsi="Nimbus Sans L"/>
-          <w:sz w:val="24"/>
-          <w:szCs w:val="24"/>
-        </w:rPr>
-      </w:pPr>
-      <w:r>
-        <w:rPr>
-          <w:rFonts w:ascii="Nimbus Sans L" w:hAnsi="Nimbus Sans L"/>
-          <w:sz w:val="24"/>
-          <w:szCs w:val="24"/>
-        </w:rPr>
-        <w:t>ВЫСТУПИЛИ : _______________________________________________________</w:t>
-      </w:r>
-    </w:p>
-    <w:p>
-      <w:pPr>
-        <w:pStyle w:val="Normal"/>
-        <w:jc w:val="left"/>
-        <w:rPr>
-          <w:rFonts w:ascii="Nimbus Sans L" w:hAnsi="Nimbus Sans L"/>
-          <w:sz w:val="24"/>
-          <w:szCs w:val="24"/>
-        </w:rPr>
-      </w:pPr>
-      <w:r>
-        <w:rPr>
-          <w:rFonts w:ascii="Nimbus Sans L" w:hAnsi="Nimbus Sans L"/>
-          <w:sz w:val="24"/>
-          <w:szCs w:val="24"/>
+      </w:r>
+    </w:p>
+    <w:p>
+      <w:pPr>
+        <w:pStyle w:val="Normal"/>
+        <w:jc w:val="left"/>
+        <w:rPr>
+          <w:rFonts w:ascii="Nimbus Sans L" w:hAnsi="Nimbus Sans L"/>
+          <w:sz w:val="24"/>
+          <w:szCs w:val="24"/>
+        </w:rPr>
+      </w:pPr>
+      <w:r>
+        <w:rPr>
+          <w:rFonts w:ascii="Nimbus Sans L" w:hAnsi="Nimbus Sans L"/>
+          <w:sz w:val="24"/>
+          <w:szCs w:val="24"/>
+        </w:rPr>
+        <w:t xml:space="preserve">СЛУШАЛИ: </w:t>
+      </w:r>
+      <w:r>
+        <w:rPr>
+          <w:rFonts w:ascii="Nimbus Sans L" w:hAnsi="Nimbus Sans L"/>
+          <w:sz w:val="24"/>
+          <w:szCs w:val="24"/>
+          <w:u w:val="single"/>
+        </w:rPr>
+        <w:tab/>
+        <w:tab/>
+        <w:tab/>
+        <w:tab/>
+        <w:tab/>
+        <w:t xml:space="preserve">  </w:t>
+      </w:r>
+      <w:r>
+        <w:rPr>
+          <w:rFonts w:ascii="Nimbus Sans L" w:hAnsi="Nimbus Sans L"/>
+          <w:sz w:val="24"/>
+          <w:szCs w:val="24"/>
+        </w:rPr>
+        <w:t xml:space="preserve"> об избрании контрольно-ревизионной комиссии.</w:t>
+      </w:r>
+    </w:p>
+    <w:p>
+      <w:pPr>
+        <w:pStyle w:val="Normal"/>
+        <w:jc w:val="left"/>
+        <w:rPr>
+          <w:rFonts w:ascii="Nimbus Sans L" w:hAnsi="Nimbus Sans L"/>
+          <w:sz w:val="24"/>
+          <w:szCs w:val="24"/>
+        </w:rPr>
+      </w:pPr>
+      <w:r>
+        <w:rPr>
+          <w:rFonts w:ascii="Nimbus Sans L" w:hAnsi="Nimbus Sans L"/>
+          <w:sz w:val="24"/>
+          <w:szCs w:val="24"/>
+        </w:rPr>
+      </w:r>
+    </w:p>
+    <w:p>
+      <w:pPr>
+        <w:pStyle w:val="Normal"/>
+        <w:jc w:val="left"/>
+        <w:rPr>
+          <w:rFonts w:ascii="Nimbus Sans L" w:hAnsi="Nimbus Sans L"/>
+          <w:sz w:val="24"/>
+          <w:szCs w:val="24"/>
+        </w:rPr>
+      </w:pPr>
+      <w:r>
+        <w:rPr>
+          <w:rFonts w:ascii="Nimbus Sans L" w:hAnsi="Nimbus Sans L"/>
+          <w:sz w:val="24"/>
+          <w:szCs w:val="24"/>
+        </w:rPr>
+        <w:t xml:space="preserve">ВЫСТУПИЛИ: </w:t>
+      </w:r>
+      <w:r>
+        <w:rPr>
+          <w:rFonts w:ascii="Nimbus Sans L" w:hAnsi="Nimbus Sans L"/>
+          <w:sz w:val="24"/>
+          <w:szCs w:val="24"/>
+          <w:u w:val="single"/>
+        </w:rPr>
+        <w:tab/>
+        <w:tab/>
+        <w:tab/>
+        <w:tab/>
+        <w:tab/>
+        <w:tab/>
+        <w:tab/>
+        <w:tab/>
+        <w:tab/>
+        <w:tab/>
+        <w:tab/>
+        <w:t xml:space="preserve">          </w:t>
+      </w:r>
+      <w:r>
+        <w:rPr>
+          <w:rFonts w:ascii="Nimbus Sans L" w:hAnsi="Nimbus Sans L"/>
+          <w:sz w:val="24"/>
+          <w:szCs w:val="24"/>
+          <w:u w:val="none"/>
+        </w:rPr>
+        <w:t>.</w:t>
+      </w:r>
+    </w:p>
+    <w:p>
+      <w:pPr>
+        <w:pStyle w:val="Normal"/>
+        <w:jc w:val="left"/>
+        <w:rPr>
+          <w:rFonts w:ascii="Nimbus Sans L" w:hAnsi="Nimbus Sans L"/>
+          <w:sz w:val="24"/>
+          <w:szCs w:val="24"/>
+          <w:u w:val="none"/>
+        </w:rPr>
+      </w:pPr>
+      <w:r>
+        <w:rPr>
+          <w:rFonts w:ascii="Nimbus Sans L" w:hAnsi="Nimbus Sans L"/>
+          <w:sz w:val="24"/>
+          <w:szCs w:val="24"/>
+          <w:u w:val="none"/>
         </w:rPr>
       </w:r>
     </w:p>
@@ -3346,63 +3728,95 @@
     <w:p>
       <w:pPr>
         <w:pStyle w:val="Normal"/>
-        <w:jc w:val="left"/>
-        <w:rPr>
-          <w:rFonts w:ascii="Nimbus Sans L" w:hAnsi="Nimbus Sans L"/>
-          <w:sz w:val="24"/>
-          <w:szCs w:val="24"/>
-        </w:rPr>
-      </w:pPr>
-      <w:r>
-        <w:rPr>
-          <w:rFonts w:ascii="Nimbus Sans L" w:hAnsi="Nimbus Sans L"/>
-          <w:sz w:val="24"/>
-          <w:szCs w:val="24"/>
-        </w:rPr>
-        <w:t>1. Избрать контрольно-ревизионную комиссию в количестве трех человек.</w:t>
-      </w:r>
-    </w:p>
-    <w:p>
-      <w:pPr>
-        <w:pStyle w:val="Normal"/>
-        <w:jc w:val="left"/>
-        <w:rPr>
-          <w:rFonts w:ascii="Nimbus Sans L" w:hAnsi="Nimbus Sans L"/>
-          <w:sz w:val="24"/>
-          <w:szCs w:val="24"/>
-        </w:rPr>
-      </w:pPr>
-      <w:r>
-        <w:rPr>
-          <w:rFonts w:ascii="Nimbus Sans L" w:hAnsi="Nimbus Sans L"/>
-          <w:sz w:val="24"/>
-          <w:szCs w:val="24"/>
-        </w:rPr>
-        <w:t>2. В ревизионную комиссию избрать:</w:t>
-      </w:r>
-    </w:p>
-    <w:p>
-      <w:pPr>
-        <w:pStyle w:val="Normal"/>
-        <w:jc w:val="left"/>
-        <w:rPr>
-          <w:rFonts w:ascii="Nimbus Sans L" w:hAnsi="Nimbus Sans L"/>
-          <w:sz w:val="24"/>
-          <w:szCs w:val="24"/>
-        </w:rPr>
-      </w:pPr>
-      <w:r>
-        <w:rPr>
-          <w:rFonts w:ascii="Nimbus Sans L" w:hAnsi="Nimbus Sans L"/>
-          <w:sz w:val="24"/>
-          <w:szCs w:val="24"/>
-        </w:rPr>
-        <w:t>1. _______________________________________________________</w:t>
-      </w:r>
-    </w:p>
-    <w:p>
-      <w:pPr>
-        <w:pStyle w:val="Normal"/>
+        <w:numPr>
+          <w:ilvl w:val="0"/>
+          <w:numId w:val="6"/>
+        </w:numPr>
+        <w:jc w:val="left"/>
+        <w:rPr>
+          <w:rFonts w:ascii="Nimbus Sans L" w:hAnsi="Nimbus Sans L"/>
+          <w:sz w:val="24"/>
+          <w:szCs w:val="24"/>
+        </w:rPr>
+      </w:pPr>
+      <w:r>
+        <w:rPr>
+          <w:rFonts w:ascii="Nimbus Sans L" w:hAnsi="Nimbus Sans L"/>
+          <w:sz w:val="24"/>
+          <w:szCs w:val="24"/>
+        </w:rPr>
+        <w:t>Избрать контрольно-ревизионную комиссию в количестве трех человек.</w:t>
+      </w:r>
+    </w:p>
+    <w:p>
+      <w:pPr>
+        <w:pStyle w:val="Normal"/>
+        <w:numPr>
+          <w:ilvl w:val="0"/>
+          <w:numId w:val="6"/>
+        </w:numPr>
+        <w:jc w:val="left"/>
+        <w:rPr>
+          <w:rFonts w:ascii="Nimbus Sans L" w:hAnsi="Nimbus Sans L"/>
+          <w:sz w:val="24"/>
+          <w:szCs w:val="24"/>
+        </w:rPr>
+      </w:pPr>
+      <w:r>
+        <w:rPr>
+          <w:rFonts w:ascii="Nimbus Sans L" w:hAnsi="Nimbus Sans L"/>
+          <w:sz w:val="24"/>
+          <w:szCs w:val="24"/>
+        </w:rPr>
+        <w:t>В ревизионную комиссию избрать:</w:t>
+      </w:r>
+    </w:p>
+    <w:p>
+      <w:pPr>
+        <w:pStyle w:val="Normal"/>
+        <w:numPr>
+          <w:ilvl w:val="1"/>
+          <w:numId w:val="6"/>
+        </w:numPr>
+        <w:jc w:val="left"/>
+        <w:rPr>
+          <w:rFonts w:ascii="Nimbus Sans L" w:hAnsi="Nimbus Sans L"/>
+          <w:sz w:val="24"/>
+          <w:szCs w:val="24"/>
+          <w:u w:val="single"/>
+        </w:rPr>
+      </w:pPr>
+      <w:bookmarkStart w:id="0" w:name="__DdeLink__664_619930818"/>
+      <w:bookmarkEnd w:id="0"/>
+      <w:r>
+        <w:rPr>
+          <w:rFonts w:ascii="Nimbus Sans L" w:hAnsi="Nimbus Sans L"/>
+          <w:sz w:val="24"/>
+          <w:szCs w:val="24"/>
+          <w:u w:val="single"/>
+        </w:rPr>
+        <w:tab/>
+        <w:tab/>
+        <w:tab/>
+        <w:tab/>
+        <w:tab/>
+        <w:tab/>
+        <w:tab/>
+        <w:tab/>
+        <w:tab/>
+        <w:tab/>
+        <w:tab/>
+        <w:tab/>
+      </w:r>
+    </w:p>
+    <w:p>
+      <w:pPr>
+        <w:pStyle w:val="Normal"/>
+        <w:numPr>
+          <w:ilvl w:val="0"/>
+          <w:numId w:val="0"/>
+        </w:numPr>
+        <w:ind w:left="1080" w:hanging="0"/>
         <w:jc w:val="left"/>
         <w:rPr>
           <w:rFonts w:ascii="Nimbus Sans L" w:hAnsi="Nimbus Sans L"/>
@@ -3474,43 +3888,70 @@
     <w:p>
       <w:pPr>
         <w:pStyle w:val="Normal"/>
-        <w:jc w:val="left"/>
-        <w:rPr>
-          <w:rFonts w:ascii="Nimbus Sans L" w:hAnsi="Nimbus Sans L"/>
-          <w:sz w:val="24"/>
-          <w:szCs w:val="24"/>
-        </w:rPr>
-      </w:pPr>
-      <w:r>
-        <w:rPr>
-          <w:rFonts w:ascii="Nimbus Sans L" w:hAnsi="Nimbus Sans L"/>
-          <w:sz w:val="24"/>
-          <w:szCs w:val="24"/>
-        </w:rPr>
-      </w:r>
-    </w:p>
-    <w:p>
-      <w:pPr>
-        <w:pStyle w:val="Normal"/>
-        <w:jc w:val="left"/>
-        <w:rPr>
-          <w:rFonts w:ascii="Nimbus Sans L" w:hAnsi="Nimbus Sans L"/>
-          <w:sz w:val="24"/>
-          <w:szCs w:val="24"/>
-        </w:rPr>
-      </w:pPr>
-      <w:r>
-        <w:rPr>
-          <w:rFonts w:ascii="Nimbus Sans L" w:hAnsi="Nimbus Sans L"/>
-          <w:sz w:val="24"/>
-          <w:szCs w:val="24"/>
-        </w:rPr>
-        <w:t xml:space="preserve">2. ________________________________________________________ </w:t>
-      </w:r>
-    </w:p>
-    <w:p>
-      <w:pPr>
-        <w:pStyle w:val="Normal"/>
+        <w:numPr>
+          <w:ilvl w:val="0"/>
+          <w:numId w:val="0"/>
+        </w:numPr>
+        <w:ind w:left="720" w:hanging="0"/>
+        <w:jc w:val="left"/>
+        <w:rPr>
+          <w:rFonts w:ascii="Nimbus Sans L" w:hAnsi="Nimbus Sans L"/>
+          <w:sz w:val="24"/>
+          <w:szCs w:val="24"/>
+        </w:rPr>
+      </w:pPr>
+      <w:r>
+        <w:rPr>
+          <w:rFonts w:ascii="Nimbus Sans L" w:hAnsi="Nimbus Sans L"/>
+          <w:sz w:val="24"/>
+          <w:szCs w:val="24"/>
+        </w:rPr>
+      </w:r>
+    </w:p>
+    <w:p>
+      <w:pPr>
+        <w:pStyle w:val="Normal"/>
+        <w:numPr>
+          <w:ilvl w:val="1"/>
+          <w:numId w:val="6"/>
+        </w:numPr>
+        <w:jc w:val="left"/>
+        <w:rPr>
+          <w:rFonts w:ascii="Nimbus Sans L" w:hAnsi="Nimbus Sans L"/>
+          <w:sz w:val="24"/>
+          <w:szCs w:val="24"/>
+          <w:u w:val="single"/>
+        </w:rPr>
+      </w:pPr>
+      <w:r>
+        <w:rPr>
+          <w:rFonts w:ascii="Nimbus Sans L" w:hAnsi="Nimbus Sans L"/>
+          <w:sz w:val="24"/>
+          <w:szCs w:val="24"/>
+          <w:u w:val="single"/>
+        </w:rPr>
+        <w:tab/>
+        <w:tab/>
+        <w:tab/>
+        <w:tab/>
+        <w:tab/>
+        <w:tab/>
+        <w:tab/>
+        <w:tab/>
+        <w:tab/>
+        <w:tab/>
+        <w:tab/>
+        <w:tab/>
+      </w:r>
+    </w:p>
+    <w:p>
+      <w:pPr>
+        <w:pStyle w:val="Normal"/>
+        <w:numPr>
+          <w:ilvl w:val="0"/>
+          <w:numId w:val="0"/>
+        </w:numPr>
+        <w:ind w:left="1080" w:hanging="0"/>
         <w:jc w:val="left"/>
         <w:rPr>
           <w:rFonts w:ascii="Nimbus Sans L" w:hAnsi="Nimbus Sans L"/>
@@ -3582,43 +4023,70 @@
     <w:p>
       <w:pPr>
         <w:pStyle w:val="Normal"/>
-        <w:jc w:val="left"/>
-        <w:rPr>
-          <w:rFonts w:ascii="Nimbus Sans L" w:hAnsi="Nimbus Sans L"/>
-          <w:sz w:val="24"/>
-          <w:szCs w:val="24"/>
-        </w:rPr>
-      </w:pPr>
-      <w:r>
-        <w:rPr>
-          <w:rFonts w:ascii="Nimbus Sans L" w:hAnsi="Nimbus Sans L"/>
-          <w:sz w:val="24"/>
-          <w:szCs w:val="24"/>
-        </w:rPr>
-      </w:r>
-    </w:p>
-    <w:p>
-      <w:pPr>
-        <w:pStyle w:val="Normal"/>
-        <w:jc w:val="left"/>
-        <w:rPr>
-          <w:rFonts w:ascii="Nimbus Sans L" w:hAnsi="Nimbus Sans L"/>
-          <w:sz w:val="24"/>
-          <w:szCs w:val="24"/>
-        </w:rPr>
-      </w:pPr>
-      <w:r>
-        <w:rPr>
-          <w:rFonts w:ascii="Nimbus Sans L" w:hAnsi="Nimbus Sans L"/>
-          <w:sz w:val="24"/>
-          <w:szCs w:val="24"/>
-        </w:rPr>
-        <w:t xml:space="preserve">3. _________________________________________________________ </w:t>
-      </w:r>
-    </w:p>
-    <w:p>
-      <w:pPr>
-        <w:pStyle w:val="Normal"/>
+        <w:numPr>
+          <w:ilvl w:val="0"/>
+          <w:numId w:val="0"/>
+        </w:numPr>
+        <w:ind w:left="720" w:hanging="0"/>
+        <w:jc w:val="left"/>
+        <w:rPr>
+          <w:rFonts w:ascii="Nimbus Sans L" w:hAnsi="Nimbus Sans L"/>
+          <w:sz w:val="24"/>
+          <w:szCs w:val="24"/>
+        </w:rPr>
+      </w:pPr>
+      <w:r>
+        <w:rPr>
+          <w:rFonts w:ascii="Nimbus Sans L" w:hAnsi="Nimbus Sans L"/>
+          <w:sz w:val="24"/>
+          <w:szCs w:val="24"/>
+        </w:rPr>
+      </w:r>
+    </w:p>
+    <w:p>
+      <w:pPr>
+        <w:pStyle w:val="Normal"/>
+        <w:numPr>
+          <w:ilvl w:val="1"/>
+          <w:numId w:val="6"/>
+        </w:numPr>
+        <w:jc w:val="left"/>
+        <w:rPr>
+          <w:rFonts w:ascii="Nimbus Sans L" w:hAnsi="Nimbus Sans L"/>
+          <w:sz w:val="24"/>
+          <w:szCs w:val="24"/>
+          <w:u w:val="single"/>
+        </w:rPr>
+      </w:pPr>
+      <w:r>
+        <w:rPr>
+          <w:rFonts w:ascii="Nimbus Sans L" w:hAnsi="Nimbus Sans L"/>
+          <w:sz w:val="24"/>
+          <w:szCs w:val="24"/>
+          <w:u w:val="single"/>
+        </w:rPr>
+        <w:tab/>
+        <w:tab/>
+        <w:tab/>
+        <w:tab/>
+        <w:tab/>
+        <w:tab/>
+        <w:tab/>
+        <w:tab/>
+        <w:tab/>
+        <w:tab/>
+        <w:tab/>
+        <w:tab/>
+      </w:r>
+    </w:p>
+    <w:p>
+      <w:pPr>
+        <w:pStyle w:val="Normal"/>
+        <w:numPr>
+          <w:ilvl w:val="0"/>
+          <w:numId w:val="0"/>
+        </w:numPr>
+        <w:ind w:left="1080" w:hanging="0"/>
         <w:jc w:val="left"/>
         <w:rPr>
           <w:rFonts w:ascii="Nimbus Sans L" w:hAnsi="Nimbus Sans L"/>
@@ -3721,7 +4189,49 @@
           <w:sz w:val="24"/>
           <w:szCs w:val="24"/>
         </w:rPr>
-        <w:t>СЛУШАЛИ: ________________ о наделении полномочиями в процессе регистрации профсоюзной организации.</w:t>
+      </w:r>
+    </w:p>
+    <w:p>
+      <w:pPr>
+        <w:pStyle w:val="Normal"/>
+        <w:jc w:val="left"/>
+        <w:rPr>
+          <w:rFonts w:ascii="Nimbus Sans L" w:hAnsi="Nimbus Sans L"/>
+          <w:sz w:val="24"/>
+          <w:szCs w:val="24"/>
+        </w:rPr>
+      </w:pPr>
+      <w:r>
+        <w:rPr>
+          <w:rFonts w:ascii="Nimbus Sans L" w:hAnsi="Nimbus Sans L"/>
+          <w:sz w:val="24"/>
+          <w:szCs w:val="24"/>
+        </w:rPr>
+        <w:t xml:space="preserve">СЛУШАЛИ: </w:t>
+      </w:r>
+      <w:r>
+        <w:rPr>
+          <w:rFonts w:ascii="Nimbus Sans L" w:hAnsi="Nimbus Sans L"/>
+          <w:sz w:val="24"/>
+          <w:szCs w:val="24"/>
+          <w:u w:val="single"/>
+        </w:rPr>
+        <w:tab/>
+        <w:tab/>
+        <w:tab/>
+        <w:tab/>
+        <w:tab/>
+        <w:tab/>
+        <w:tab/>
+        <w:tab/>
+      </w:r>
+      <w:r>
+        <w:rPr>
+          <w:rFonts w:ascii="Nimbus Sans L" w:hAnsi="Nimbus Sans L"/>
+          <w:sz w:val="24"/>
+          <w:szCs w:val="24"/>
+        </w:rPr>
+        <w:t xml:space="preserve"> о наделении полномочиями в процессе регистрации профсоюзной организации.</w:t>
       </w:r>
     </w:p>
     <w:p>
@@ -4851,6 +5361,116 @@
   <w:abstractNum w:abstractNumId="6">
     <w:lvl w:ilvl="0">
       <w:start w:val="1"/>
+      <w:numFmt w:val="decimal"/>
+      <w:lvlText w:val="%1."/>
+      <w:lvlJc w:val="left"/>
+      <w:pPr>
+        <w:tabs>
+          <w:tab w:val="num" w:pos="720"/>
+        </w:tabs>
+        <w:ind w:left="720" w:hanging="360"/>
+      </w:pPr>
+    </w:lvl>
+    <w:lvl w:ilvl="1">
+      <w:start w:val="1"/>
+      <w:numFmt w:val="decimal"/>
+      <w:lvlText w:val="%2."/>
+      <w:lvlJc w:val="left"/>
+      <w:pPr>
+        <w:tabs>
+          <w:tab w:val="num" w:pos="1080"/>
+        </w:tabs>
+        <w:ind w:left="1080" w:hanging="360"/>
+      </w:pPr>
+    </w:lvl>
+    <w:lvl w:ilvl="2">
+      <w:start w:val="1"/>
+      <w:numFmt w:val="decimal"/>
+      <w:lvlText w:val="%3."/>
+      <w:lvlJc w:val="left"/>
+      <w:pPr>
+        <w:tabs>
+          <w:tab w:val="num" w:pos="1440"/>
+        </w:tabs>
+        <w:ind w:left="1440" w:hanging="360"/>
+      </w:pPr>
+    </w:lvl>
+    <w:lvl w:ilvl="3">
+      <w:start w:val="1"/>
+      <w:numFmt w:val="decimal"/>
+      <w:lvlText w:val="%4."/>
+      <w:lvlJc w:val="left"/>
+      <w:pPr>
+        <w:tabs>
+          <w:tab w:val="num" w:pos="1800"/>
+        </w:tabs>
+        <w:ind w:left="1800" w:hanging="360"/>
+      </w:pPr>
+    </w:lvl>
+    <w:lvl w:ilvl="4">
+      <w:start w:val="1"/>
+      <w:numFmt w:val="decimal"/>
+      <w:lvlText w:val="%5."/>
+      <w:lvlJc w:val="left"/>
+      <w:pPr>
+        <w:tabs>
+          <w:tab w:val="num" w:pos="2160"/>
+        </w:tabs>
+        <w:ind w:left="2160" w:hanging="360"/>
+      </w:pPr>
+    </w:lvl>
+    <w:lvl w:ilvl="5">
+      <w:start w:val="1"/>
+      <w:numFmt w:val="decimal"/>
+      <w:lvlText w:val="%6."/>
+      <w:lvlJc w:val="left"/>
+      <w:pPr>
+        <w:tabs>
+          <w:tab w:val="num" w:pos="2520"/>
+        </w:tabs>
+        <w:ind w:left="2520" w:hanging="360"/>
+      </w:pPr>
+    </w:lvl>
+    <w:lvl w:ilvl="6">
+      <w:start w:val="1"/>
+      <w:numFmt w:val="decimal"/>
+      <w:lvlText w:val="%7."/>
+      <w:lvlJc w:val="left"/>
+      <w:pPr>
+        <w:tabs>
+          <w:tab w:val="num" w:pos="2880"/>
+        </w:tabs>
+        <w:ind w:left="2880" w:hanging="360"/>
+      </w:pPr>
+    </w:lvl>
+    <w:lvl w:ilvl="7">
+      <w:start w:val="1"/>
+      <w:numFmt w:val="decimal"/>
+      <w:lvlText w:val="%8."/>
+      <w:lvlJc w:val="left"/>
+      <w:pPr>
+        <w:tabs>
+          <w:tab w:val="num" w:pos="3240"/>
+        </w:tabs>
+        <w:ind w:left="3240" w:hanging="360"/>
+      </w:pPr>
+    </w:lvl>
+    <w:lvl w:ilvl="8">
+      <w:start w:val="1"/>
+      <w:numFmt w:val="decimal"/>
+      <w:lvlText w:val="%9."/>
+      <w:lvlJc w:val="left"/>
+      <w:pPr>
+        <w:tabs>
+          <w:tab w:val="num" w:pos="3600"/>
+        </w:tabs>
+        <w:ind w:left="3600" w:hanging="360"/>
+      </w:pPr>
+    </w:lvl>
+  </w:abstractNum>
+  <w:abstractNum w:abstractNumId="7">
+    <w:lvl w:ilvl="0">
+      <w:start w:val="1"/>
       <w:numFmt w:val="none"/>
       <w:suff w:val="nothing"/>
       <w:lvlText w:val=""/>
@@ -4957,6 +5577,9 @@
   </w:num>
   <w:num w:numId="6">
     <w:abstractNumId w:val="6"/>
+  </w:num>
+  <w:num w:numId="7">
+    <w:abstractNumId w:val="7"/>
   </w:num>
 </w:numbering>
 </file>

</xml_diff>